<commit_message>
Going to start Python Programming
</commit_message>
<xml_diff>
--- a/MIT OCW/Python Programming - MIT OCW.docx
+++ b/MIT OCW/Python Programming - MIT OCW.docx
@@ -32,7 +32,7 @@
             <w:sdt>
               <w:sdtPr>
                 <w:rPr>
-                  <w:color w:val="2F5496" w:themeColor="accent1" w:themeShade="BF"/>
+                  <w:color w:val="000000" w:themeColor="text1"/>
                   <w:sz w:val="24"/>
                   <w:szCs w:val="24"/>
                 </w:rPr>
@@ -59,13 +59,13 @@
                     <w:pPr>
                       <w:pStyle w:val="NoSpacing"/>
                       <w:rPr>
-                        <w:color w:val="2F5496" w:themeColor="accent1" w:themeShade="BF"/>
+                        <w:color w:val="000000" w:themeColor="text1"/>
                         <w:sz w:val="24"/>
                       </w:rPr>
                     </w:pPr>
                     <w:r>
                       <w:rPr>
-                        <w:color w:val="2F5496" w:themeColor="accent1" w:themeShade="BF"/>
+                        <w:color w:val="000000" w:themeColor="text1"/>
                         <w:sz w:val="24"/>
                         <w:szCs w:val="24"/>
                       </w:rPr>
@@ -85,7 +85,9 @@
                 <w:sdtPr>
                   <w:rPr>
                     <w:rFonts w:asciiTheme="majorHAnsi" w:eastAsiaTheme="majorEastAsia" w:hAnsiTheme="majorHAnsi" w:cstheme="majorBidi"/>
-                    <w:color w:val="4472C4" w:themeColor="accent1"/>
+                    <w:b/>
+                    <w:bCs/>
+                    <w:color w:val="000000" w:themeColor="text1"/>
                     <w:sz w:val="88"/>
                     <w:szCs w:val="88"/>
                   </w:rPr>
@@ -104,7 +106,7 @@
                       <w:spacing w:line="216" w:lineRule="auto"/>
                       <w:rPr>
                         <w:rFonts w:asciiTheme="majorHAnsi" w:eastAsiaTheme="majorEastAsia" w:hAnsiTheme="majorHAnsi" w:cstheme="majorBidi"/>
-                        <w:color w:val="4472C4" w:themeColor="accent1"/>
+                        <w:color w:val="000000" w:themeColor="text1"/>
                         <w:sz w:val="88"/>
                         <w:szCs w:val="88"/>
                       </w:rPr>
@@ -112,7 +114,9 @@
                     <w:r>
                       <w:rPr>
                         <w:rFonts w:asciiTheme="majorHAnsi" w:eastAsiaTheme="majorEastAsia" w:hAnsiTheme="majorHAnsi" w:cstheme="majorBidi"/>
-                        <w:color w:val="4472C4" w:themeColor="accent1"/>
+                        <w:b/>
+                        <w:bCs/>
+                        <w:color w:val="000000" w:themeColor="text1"/>
                         <w:sz w:val="88"/>
                         <w:szCs w:val="88"/>
                       </w:rPr>
@@ -127,7 +131,7 @@
             <w:sdt>
               <w:sdtPr>
                 <w:rPr>
-                  <w:color w:val="2F5496" w:themeColor="accent1" w:themeShade="BF"/>
+                  <w:color w:val="000000" w:themeColor="text1"/>
                   <w:sz w:val="24"/>
                   <w:szCs w:val="24"/>
                 </w:rPr>
@@ -154,13 +158,13 @@
                     <w:pPr>
                       <w:pStyle w:val="NoSpacing"/>
                       <w:rPr>
-                        <w:color w:val="2F5496" w:themeColor="accent1" w:themeShade="BF"/>
+                        <w:color w:val="000000" w:themeColor="text1"/>
                         <w:sz w:val="24"/>
                       </w:rPr>
                     </w:pPr>
                     <w:r>
                       <w:rPr>
-                        <w:color w:val="2F5496" w:themeColor="accent1" w:themeShade="BF"/>
+                        <w:color w:val="000000" w:themeColor="text1"/>
                         <w:sz w:val="24"/>
                         <w:szCs w:val="24"/>
                       </w:rPr>
@@ -289,8 +293,291 @@
         </w:p>
       </w:sdtContent>
     </w:sdt>
+    <w:sdt>
+      <w:sdtPr>
+        <w:id w:val="262885077"/>
+        <w:docPartObj>
+          <w:docPartGallery w:val="Table of Contents"/>
+          <w:docPartUnique/>
+        </w:docPartObj>
+      </w:sdtPr>
+      <w:sdtEndPr>
+        <w:rPr>
+          <w:rFonts w:asciiTheme="minorHAnsi" w:eastAsiaTheme="minorHAnsi" w:hAnsiTheme="minorHAnsi" w:cstheme="minorBidi"/>
+          <w:b/>
+          <w:bCs/>
+          <w:noProof/>
+          <w:color w:val="auto"/>
+          <w:kern w:val="2"/>
+          <w:sz w:val="22"/>
+          <w:szCs w:val="22"/>
+          <w:lang w:val="en-IN"/>
+          <w14:ligatures w14:val="standardContextual"/>
+        </w:rPr>
+      </w:sdtEndPr>
+      <w:sdtContent>
+        <w:p>
+          <w:pPr>
+            <w:pStyle w:val="TOCHeading"/>
+          </w:pPr>
+          <w:r>
+            <w:t>Table of Contents</w:t>
+          </w:r>
+        </w:p>
+        <w:p>
+          <w:pPr>
+            <w:pStyle w:val="TOC1"/>
+            <w:tabs>
+              <w:tab w:val="right" w:leader="dot" w:pos="9016"/>
+            </w:tabs>
+            <w:rPr>
+              <w:rFonts w:eastAsiaTheme="minorEastAsia"/>
+              <w:noProof/>
+              <w:sz w:val="24"/>
+              <w:szCs w:val="24"/>
+              <w:lang w:eastAsia="en-IN"/>
+            </w:rPr>
+          </w:pPr>
+          <w:r>
+            <w:fldChar w:fldCharType="begin"/>
+          </w:r>
+          <w:r>
+            <w:instrText xml:space="preserve"> TOC \o "1-3" \h \z \u </w:instrText>
+          </w:r>
+          <w:r>
+            <w:fldChar w:fldCharType="separate"/>
+          </w:r>
+          <w:hyperlink w:anchor="_Toc201556453" w:history="1">
+            <w:r>
+              <w:rPr>
+                <w:rStyle w:val="Hyperlink"/>
+                <w:b/>
+                <w:bCs/>
+                <w:noProof/>
+              </w:rPr>
+              <w:t>Lecture 01: What is Computation?</w:t>
+            </w:r>
+            <w:r>
+              <w:rPr>
+                <w:noProof/>
+                <w:webHidden/>
+              </w:rPr>
+              <w:tab/>
+            </w:r>
+            <w:r>
+              <w:rPr>
+                <w:noProof/>
+                <w:webHidden/>
+              </w:rPr>
+              <w:fldChar w:fldCharType="begin"/>
+            </w:r>
+            <w:r>
+              <w:rPr>
+                <w:noProof/>
+                <w:webHidden/>
+              </w:rPr>
+              <w:instrText xml:space="preserve"> PAGEREF _Toc201556453 \h </w:instrText>
+            </w:r>
+            <w:r>
+              <w:rPr>
+                <w:noProof/>
+                <w:webHidden/>
+              </w:rPr>
+            </w:r>
+            <w:r>
+              <w:rPr>
+                <w:noProof/>
+                <w:webHidden/>
+              </w:rPr>
+              <w:fldChar w:fldCharType="separate"/>
+            </w:r>
+            <w:r>
+              <w:rPr>
+                <w:noProof/>
+                <w:webHidden/>
+              </w:rPr>
+              <w:t>2</w:t>
+            </w:r>
+            <w:r>
+              <w:rPr>
+                <w:noProof/>
+                <w:webHidden/>
+              </w:rPr>
+              <w:fldChar w:fldCharType="end"/>
+            </w:r>
+          </w:hyperlink>
+        </w:p>
+        <w:p>
+          <w:pPr>
+            <w:pStyle w:val="TOC1"/>
+            <w:tabs>
+              <w:tab w:val="right" w:leader="dot" w:pos="9016"/>
+            </w:tabs>
+            <w:rPr>
+              <w:rFonts w:eastAsiaTheme="minorEastAsia"/>
+              <w:noProof/>
+              <w:sz w:val="24"/>
+              <w:szCs w:val="24"/>
+              <w:lang w:eastAsia="en-IN"/>
+            </w:rPr>
+          </w:pPr>
+          <w:hyperlink w:anchor="_Toc201556454" w:history="1">
+            <w:r>
+              <w:rPr>
+                <w:rStyle w:val="Hyperlink"/>
+                <w:b/>
+                <w:bCs/>
+                <w:noProof/>
+              </w:rPr>
+              <w:t>Appendix – 01 : Important Links</w:t>
+            </w:r>
+            <w:r>
+              <w:rPr>
+                <w:noProof/>
+                <w:webHidden/>
+              </w:rPr>
+              <w:tab/>
+            </w:r>
+            <w:r>
+              <w:rPr>
+                <w:noProof/>
+                <w:webHidden/>
+              </w:rPr>
+              <w:fldChar w:fldCharType="begin"/>
+            </w:r>
+            <w:r>
+              <w:rPr>
+                <w:noProof/>
+                <w:webHidden/>
+              </w:rPr>
+              <w:instrText xml:space="preserve"> PAGEREF _Toc201556454 \h </w:instrText>
+            </w:r>
+            <w:r>
+              <w:rPr>
+                <w:noProof/>
+                <w:webHidden/>
+              </w:rPr>
+            </w:r>
+            <w:r>
+              <w:rPr>
+                <w:noProof/>
+                <w:webHidden/>
+              </w:rPr>
+              <w:fldChar w:fldCharType="separate"/>
+            </w:r>
+            <w:r>
+              <w:rPr>
+                <w:noProof/>
+                <w:webHidden/>
+              </w:rPr>
+              <w:t>3</w:t>
+            </w:r>
+            <w:r>
+              <w:rPr>
+                <w:noProof/>
+                <w:webHidden/>
+              </w:rPr>
+              <w:fldChar w:fldCharType="end"/>
+            </w:r>
+          </w:hyperlink>
+        </w:p>
+        <w:p>
+          <w:r>
+            <w:rPr>
+              <w:b/>
+              <w:bCs/>
+              <w:noProof/>
+            </w:rPr>
+            <w:fldChar w:fldCharType="end"/>
+          </w:r>
+        </w:p>
+      </w:sdtContent>
+    </w:sdt>
     <w:p>
-      <w:hyperlink r:id="rId6" w:history="1">
+      <w:r>
+        <w:br w:type="page"/>
+      </w:r>
+    </w:p>
+    <w:p>
+      <w:pPr>
+        <w:pStyle w:val="Heading1"/>
+        <w:jc w:val="center"/>
+        <w:rPr>
+          <w:b/>
+          <w:bCs/>
+          <w:color w:val="000000" w:themeColor="text1"/>
+          <w:u w:val="single"/>
+        </w:rPr>
+      </w:pPr>
+      <w:bookmarkStart w:id="0" w:name="_Toc201556453"/>
+      <w:r>
+        <w:rPr>
+          <w:b/>
+          <w:bCs/>
+          <w:color w:val="000000" w:themeColor="text1"/>
+          <w:u w:val="single"/>
+        </w:rPr>
+        <w:lastRenderedPageBreak/>
+        <w:t>Lecture 01: What is Computation?</w:t>
+      </w:r>
+      <w:bookmarkEnd w:id="0"/>
+    </w:p>
+    <w:p/>
+    <w:p>
+      <w:r>
+        <w:t>s</w:t>
+      </w:r>
+      <w:r>
+        <w:br w:type="page"/>
+      </w:r>
+    </w:p>
+    <w:p>
+      <w:pPr>
+        <w:pStyle w:val="Heading1"/>
+        <w:jc w:val="center"/>
+        <w:rPr>
+          <w:b/>
+          <w:bCs/>
+          <w:color w:val="000000" w:themeColor="text1"/>
+          <w:u w:val="single"/>
+        </w:rPr>
+      </w:pPr>
+      <w:bookmarkStart w:id="1" w:name="_Toc201556454"/>
+      <w:r>
+        <w:rPr>
+          <w:b/>
+          <w:bCs/>
+          <w:color w:val="000000" w:themeColor="text1"/>
+          <w:u w:val="single"/>
+        </w:rPr>
+        <w:lastRenderedPageBreak/>
+        <w:t xml:space="preserve">Appendix – </w:t>
+      </w:r>
+      <w:proofErr w:type="gramStart"/>
+      <w:r>
+        <w:rPr>
+          <w:b/>
+          <w:bCs/>
+          <w:color w:val="000000" w:themeColor="text1"/>
+          <w:u w:val="single"/>
+        </w:rPr>
+        <w:t>01 :</w:t>
+      </w:r>
+      <w:proofErr w:type="gramEnd"/>
+      <w:r>
+        <w:rPr>
+          <w:b/>
+          <w:bCs/>
+          <w:color w:val="000000" w:themeColor="text1"/>
+          <w:u w:val="single"/>
+        </w:rPr>
+        <w:t xml:space="preserve"> Important Links</w:t>
+      </w:r>
+      <w:bookmarkEnd w:id="1"/>
+    </w:p>
+    <w:p/>
+    <w:p>
+      <w:hyperlink r:id="rId7" w:history="1">
         <w:r>
           <w:rPr>
             <w:rStyle w:val="Hyperlink"/>
@@ -301,7 +588,7 @@
     </w:p>
     <w:p/>
     <w:sectPr>
-      <w:headerReference w:type="default" r:id="rId7"/>
+      <w:headerReference w:type="default" r:id="rId8"/>
       <w:pgSz w:w="11906" w:h="16838"/>
       <w:pgMar w:top="1440" w:right="1440" w:bottom="1440" w:left="1440" w:header="708" w:footer="708" w:gutter="0"/>
       <w:pgNumType w:start="0"/>
@@ -1454,6 +1741,50 @@
       <w:shd w:val="clear" w:color="auto" w:fill="E1DFDD"/>
     </w:rPr>
   </w:style>
+  <w:style w:type="character" w:styleId="FollowedHyperlink">
+    <w:name w:val="FollowedHyperlink"/>
+    <w:basedOn w:val="DefaultParagraphFont"/>
+    <w:uiPriority w:val="99"/>
+    <w:semiHidden/>
+    <w:unhideWhenUsed/>
+    <w:rsid w:val="00455E9A"/>
+    <w:rPr>
+      <w:color w:val="954F72" w:themeColor="followedHyperlink"/>
+      <w:u w:val="single"/>
+    </w:rPr>
+  </w:style>
+  <w:style w:type="paragraph" w:styleId="TOCHeading">
+    <w:name w:val="TOC Heading"/>
+    <w:basedOn w:val="Heading1"/>
+    <w:next w:val="Normal"/>
+    <w:uiPriority w:val="39"/>
+    <w:unhideWhenUsed/>
+    <w:qFormat/>
+    <w:rsid w:val="00455E9A"/>
+    <w:pPr>
+      <w:spacing w:before="240" w:after="0"/>
+      <w:outlineLvl w:val="9"/>
+    </w:pPr>
+    <w:rPr>
+      <w:kern w:val="0"/>
+      <w:sz w:val="32"/>
+      <w:szCs w:val="32"/>
+      <w:lang w:val="en-US"/>
+      <w14:ligatures w14:val="none"/>
+    </w:rPr>
+  </w:style>
+  <w:style w:type="paragraph" w:styleId="TOC1">
+    <w:name w:val="toc 1"/>
+    <w:basedOn w:val="Normal"/>
+    <w:next w:val="Normal"/>
+    <w:autoRedefine/>
+    <w:uiPriority w:val="39"/>
+    <w:unhideWhenUsed/>
+    <w:rsid w:val="00455E9A"/>
+    <w:pPr>
+      <w:spacing w:after="100"/>
+    </w:pPr>
+  </w:style>
 </w:styles>
 </file>
 
@@ -1659,7 +1990,10 @@
   <w:rsids>
     <w:rsidRoot w:val="00CF701F"/>
     <w:rsid w:val="000810C5"/>
+    <w:rsid w:val="00231568"/>
+    <w:rsid w:val="00233748"/>
     <w:rsid w:val="00410325"/>
+    <w:rsid w:val="008636BB"/>
     <w:rsid w:val="00CF701F"/>
   </w:rsids>
   <m:mathPr>
@@ -2434,4 +2768,16 @@
     </a:ext>
   </a:extLst>
 </a:theme>
+</file>
+
+<file path=customXml/item1.xml><?xml version="1.0" encoding="utf-8"?>
+<b:Sources xmlns:b="http://schemas.openxmlformats.org/officeDocument/2006/bibliography" xmlns="http://schemas.openxmlformats.org/officeDocument/2006/bibliography" SelectedStyle="\APASixthEditionOfficeOnline.xsl" StyleName="APA" Version="6"/>
+</file>
+
+<file path=customXml/itemProps1.xml><?xml version="1.0" encoding="utf-8"?>
+<ds:datastoreItem xmlns:ds="http://schemas.openxmlformats.org/officeDocument/2006/customXml" ds:itemID="{DE775E6A-0630-4C97-B19E-12BD6FADABB7}">
+  <ds:schemaRefs>
+    <ds:schemaRef ds:uri="http://schemas.openxmlformats.org/officeDocument/2006/bibliography"/>
+  </ds:schemaRefs>
+</ds:datastoreItem>
 </file>
</xml_diff>